<commit_message>
add explanation in readme
</commit_message>
<xml_diff>
--- a/Pertemuan 6/tasks/Yoga Agustiansyah_2206050_T. Inf B_Tugas 6 (Pemodelan 3D dengan Jaring Poligon).docx
+++ b/Pertemuan 6/tasks/Yoga Agustiansyah_2206050_T. Inf B_Tugas 6 (Pemodelan 3D dengan Jaring Poligon).docx
@@ -57,19 +57,7 @@
         <w:rPr>
           <w:lang w:val="id-ID"/>
         </w:rPr>
-        <w:t>Pertemuan ke-</w:t>
-      </w:r>
-      <w:r>
-        <w:rPr>
-          <w:lang w:val="id-ID"/>
-        </w:rPr>
-        <w:t>6</w:t>
-      </w:r>
-      <w:r>
-        <w:rPr>
-          <w:lang w:val="id-ID"/>
-        </w:rPr>
-        <w:t xml:space="preserve"> (Pemodelan 3D dengan Jaring Poligon)</w:t>
+        <w:t>Pertemuan ke-6 (Pemodelan 3D dengan Jaring Poligon)</w:t>
       </w:r>
     </w:p>
     <w:p>
@@ -364,6 +352,7 @@
       <w:pPr>
         <w:pStyle w:val="Heading1"/>
         <w:spacing w:lineRule="auto" w:line="240" w:before="0" w:after="0"/>
+        <w:ind w:left="0" w:hanging="0"/>
         <w:jc w:val="center"/>
         <w:rPr>
           <w:rFonts w:ascii="Times New Roman" w:hAnsi="Times New Roman" w:eastAsia="Times New Roman" w:cs="Times New Roman"/>
@@ -438,7 +427,7 @@
       <w:pPr>
         <w:pStyle w:val="TextBody"/>
         <w:widowControl/>
-        <w:shd w:fill="FFFFFF" w:val="clear"/>
+        <w:shd w:val="clear" w:fill="FFFFFF"/>
         <w:spacing w:lineRule="auto" w:line="240" w:before="0" w:after="220"/>
         <w:jc w:val="both"/>
         <w:rPr>
@@ -460,7 +449,7 @@
       <w:pPr>
         <w:pStyle w:val="TextBody"/>
         <w:widowControl/>
-        <w:shd w:fill="FFFFFF" w:val="clear"/>
+        <w:shd w:val="clear" w:fill="FFFFFF"/>
         <w:spacing w:lineRule="auto" w:line="240" w:before="0" w:after="220"/>
         <w:jc w:val="both"/>
         <w:rPr>
@@ -482,7 +471,7 @@
       <w:pPr>
         <w:pStyle w:val="TextBody"/>
         <w:widowControl/>
-        <w:shd w:fill="FFFFFF" w:val="clear"/>
+        <w:shd w:val="clear" w:fill="FFFFFF"/>
         <w:spacing w:lineRule="auto" w:line="240" w:before="0" w:after="220"/>
         <w:jc w:val="both"/>
         <w:rPr>
@@ -504,7 +493,7 @@
       <w:pPr>
         <w:pStyle w:val="TextBody"/>
         <w:widowControl/>
-        <w:shd w:fill="FFFFFF" w:val="clear"/>
+        <w:shd w:val="clear" w:fill="FFFFFF"/>
         <w:spacing w:lineRule="auto" w:line="240" w:before="0" w:after="220"/>
         <w:jc w:val="both"/>
         <w:rPr>
@@ -526,7 +515,7 @@
       <w:pPr>
         <w:pStyle w:val="TextBody"/>
         <w:widowControl/>
-        <w:shd w:fill="FFFFFF" w:val="clear"/>
+        <w:shd w:val="clear" w:fill="FFFFFF"/>
         <w:spacing w:lineRule="auto" w:line="240" w:before="0" w:after="220"/>
         <w:jc w:val="both"/>
         <w:rPr>
@@ -548,7 +537,7 @@
       <w:pPr>
         <w:pStyle w:val="LOnormal"/>
         <w:widowControl/>
-        <w:shd w:fill="FFFFFF" w:val="clear"/>
+        <w:shd w:val="clear" w:fill="FFFFFF"/>
         <w:spacing w:lineRule="auto" w:line="240" w:before="0" w:after="220"/>
         <w:jc w:val="both"/>
         <w:rPr>
@@ -565,6 +554,7 @@
       <w:pPr>
         <w:pStyle w:val="Heading1"/>
         <w:spacing w:lineRule="auto" w:line="240" w:before="0" w:after="0"/>
+        <w:ind w:left="0" w:hanging="0"/>
         <w:jc w:val="center"/>
         <w:rPr>
           <w:rFonts w:ascii="Times New Roman" w:hAnsi="Times New Roman" w:eastAsia="Times New Roman" w:cs="Times New Roman"/>
@@ -594,6 +584,7 @@
       <w:pPr>
         <w:pStyle w:val="Heading1"/>
         <w:spacing w:lineRule="auto" w:line="240" w:before="0" w:after="0"/>
+        <w:ind w:left="0" w:hanging="0"/>
         <w:jc w:val="center"/>
         <w:rPr>
           <w:rFonts w:ascii="Times New Roman" w:hAnsi="Times New Roman" w:eastAsia="Times New Roman" w:cs="Times New Roman"/>
@@ -942,19 +933,7 @@
           <w:szCs w:val="24"/>
           <w:lang w:val="id-ID"/>
         </w:rPr>
-        <w:t xml:space="preserve">a) Prisma </w:t>
-      </w:r>
-      <w:r>
-        <w:rPr>
-          <w:rFonts w:eastAsia="Times New Roman" w:cs="Times New Roman"/>
-          <w:b/>
-          <w:bCs/>
-          <w:color w:val="000000"/>
-          <w:sz w:val="24"/>
-          <w:szCs w:val="24"/>
-          <w:lang w:val="id-ID"/>
-        </w:rPr>
-        <w:t>Segi Lima</w:t>
+        <w:t>a) Prisma Segi Lima</w:t>
       </w:r>
     </w:p>
     <w:p>
@@ -5439,7 +5418,7 @@
       <w:pPr>
         <w:pStyle w:val="LOnormal"/>
         <w:widowControl/>
-        <w:shd w:fill="FFFFFF" w:val="clear"/>
+        <w:shd w:val="clear" w:fill="FFFFFF"/>
         <w:spacing w:lineRule="auto" w:line="240" w:before="0" w:after="220"/>
         <w:jc w:val="both"/>
         <w:rPr/>
@@ -5450,38 +5429,14 @@
           <w:szCs w:val="22"/>
           <w:lang w:val="id-ID"/>
         </w:rPr>
-        <w:t>Program ini menghasilkan</w:t>
-      </w:r>
-      <w:r>
-        <w:rPr>
-          <w:sz w:val="22"/>
-          <w:szCs w:val="22"/>
-          <w:lang w:val="id-ID"/>
-        </w:rPr>
-        <w:t xml:space="preserve"> sebuah prisma berbentuk segi lima. Prisma segi lima adalah bangun ruang tiga dimensi yang memiliki atap dan alas berbentuk segi lima dan memiliki selimut yang berbentuk persegi panjang pada </w:t>
-      </w:r>
-      <w:r>
-        <w:rPr>
-          <w:sz w:val="22"/>
-          <w:szCs w:val="22"/>
-          <w:lang w:val="id-ID"/>
-        </w:rPr>
-        <w:t xml:space="preserve">5 </w:t>
-      </w:r>
-      <w:r>
-        <w:rPr>
-          <w:sz w:val="22"/>
-          <w:szCs w:val="22"/>
-          <w:lang w:val="id-ID"/>
-        </w:rPr>
-        <w:t>sisinya.</w:t>
+        <w:t>Program ini menghasilkan sebuah prisma berbentuk segi lima. Prisma segi lima adalah bangun ruang tiga dimensi yang memiliki atap dan alas berbentuk segi lima dan memiliki selimut yang berbentuk persegi panjang pada 5 sisinya.</w:t>
       </w:r>
     </w:p>
     <w:p>
       <w:pPr>
         <w:pStyle w:val="LOnormal"/>
         <w:widowControl/>
-        <w:shd w:fill="FFFFFF" w:val="clear"/>
+        <w:shd w:val="clear" w:fill="FFFFFF"/>
         <w:spacing w:lineRule="auto" w:line="240" w:before="0" w:after="220"/>
         <w:jc w:val="both"/>
         <w:rPr>
@@ -5503,7 +5458,7 @@
       <w:pPr>
         <w:pStyle w:val="LOnormal"/>
         <w:widowControl/>
-        <w:shd w:fill="FFFFFF" w:val="clear"/>
+        <w:shd w:val="clear" w:fill="FFFFFF"/>
         <w:spacing w:lineRule="auto" w:line="240" w:before="0" w:after="220"/>
         <w:jc w:val="both"/>
         <w:rPr>
@@ -5525,7 +5480,7 @@
       <w:pPr>
         <w:pStyle w:val="LOnormal"/>
         <w:widowControl/>
-        <w:shd w:fill="FFFFFF" w:val="clear"/>
+        <w:shd w:val="clear" w:fill="FFFFFF"/>
         <w:spacing w:lineRule="auto" w:line="240" w:before="0" w:after="220"/>
         <w:jc w:val="both"/>
         <w:rPr>
@@ -5547,7 +5502,7 @@
       <w:pPr>
         <w:pStyle w:val="LOnormal"/>
         <w:widowControl/>
-        <w:shd w:fill="FFFFFF" w:val="clear"/>
+        <w:shd w:val="clear" w:fill="FFFFFF"/>
         <w:spacing w:lineRule="auto" w:line="240" w:before="0" w:after="220"/>
         <w:jc w:val="both"/>
         <w:rPr>
@@ -5569,7 +5524,7 @@
       <w:pPr>
         <w:pStyle w:val="LOnormal"/>
         <w:widowControl/>
-        <w:shd w:fill="FFFFFF" w:val="clear"/>
+        <w:shd w:val="clear" w:fill="FFFFFF"/>
         <w:spacing w:lineRule="auto" w:line="240" w:before="0" w:after="220"/>
         <w:jc w:val="both"/>
         <w:rPr>
@@ -5662,55 +5617,7 @@
           <w:szCs w:val="24"/>
           <w:lang w:val="id-ID"/>
         </w:rPr>
-        <w:t>b</w:t>
-      </w:r>
-      <w:r>
-        <w:rPr>
-          <w:rFonts w:eastAsia="Times New Roman" w:cs="Times New Roman"/>
-          <w:b/>
-          <w:bCs/>
-          <w:color w:val="000000"/>
-          <w:sz w:val="24"/>
-          <w:szCs w:val="24"/>
-          <w:lang w:val="id-ID"/>
-        </w:rPr>
-        <w:t xml:space="preserve">) </w:t>
-      </w:r>
-      <w:r>
-        <w:rPr>
-          <w:rFonts w:eastAsia="Times New Roman" w:cs="Times New Roman"/>
-          <w:b/>
-          <w:bCs/>
-          <w:color w:val="000000"/>
-          <w:sz w:val="24"/>
-          <w:szCs w:val="24"/>
-          <w:lang w:val="id-ID"/>
-        </w:rPr>
-        <w:t>Anti</w:t>
-      </w:r>
-      <w:r>
-        <w:rPr>
-          <w:rFonts w:eastAsia="Times New Roman" w:cs="Times New Roman"/>
-          <w:b/>
-          <w:bCs/>
-          <w:color w:val="000000"/>
-          <w:sz w:val="24"/>
-          <w:szCs w:val="24"/>
-          <w:lang w:val="id-ID"/>
-        </w:rPr>
-        <w:t xml:space="preserve">Prisma </w:t>
-      </w:r>
-      <w:r>
-        <w:rPr>
-          <w:rFonts w:eastAsia="Times New Roman" w:cs="Times New Roman"/>
-          <w:b/>
-          <w:bCs/>
-          <w:color w:val="000000"/>
-          <w:sz w:val="24"/>
-          <w:szCs w:val="24"/>
-          <w:lang w:val="id-ID"/>
-        </w:rPr>
-        <w:t>Segi Lima</w:t>
+        <w:t>b) AntiPrisma Segi Lima</w:t>
       </w:r>
     </w:p>
     <w:p>
@@ -6016,16 +5923,7 @@
                 <w:szCs w:val="22"/>
                 <w:lang w:val="id-ID"/>
               </w:rPr>
-              <w:t xml:space="preserve">// Sisi </w:t>
-            </w:r>
-            <w:r>
-              <w:rPr>
-                <w:rFonts w:eastAsia="Courier New" w:cs="Courier New" w:ascii="Courier New" w:hAnsi="Courier New"/>
-                <w:sz w:val="22"/>
-                <w:szCs w:val="22"/>
-                <w:lang w:val="id-ID"/>
-              </w:rPr>
-              <w:t>depan</w:t>
+              <w:t>// Sisi depan</w:t>
             </w:r>
           </w:p>
           <w:p>
@@ -6726,16 +6624,7 @@
                 <w:szCs w:val="22"/>
                 <w:lang w:val="id-ID"/>
               </w:rPr>
-              <w:t xml:space="preserve">// Sisi </w:t>
-            </w:r>
-            <w:r>
-              <w:rPr>
-                <w:rFonts w:eastAsia="Courier New" w:cs="Courier New" w:ascii="Courier New" w:hAnsi="Courier New"/>
-                <w:sz w:val="22"/>
-                <w:szCs w:val="22"/>
-                <w:lang w:val="id-ID"/>
-              </w:rPr>
-              <w:t>atas</w:t>
+              <w:t>// Sisi atas</w:t>
             </w:r>
           </w:p>
           <w:p>
@@ -10899,7 +10788,7 @@
       <w:pPr>
         <w:pStyle w:val="LOnormal"/>
         <w:widowControl/>
-        <w:shd w:fill="FFFFFF" w:val="clear"/>
+        <w:shd w:val="clear" w:fill="FFFFFF"/>
         <w:bidi w:val="0"/>
         <w:spacing w:lineRule="auto" w:line="240" w:before="0" w:after="220"/>
         <w:jc w:val="both"/>
@@ -10911,126 +10800,14 @@
           <w:szCs w:val="22"/>
           <w:lang w:val="id-ID"/>
         </w:rPr>
-        <w:t>Program ini menghasilkan</w:t>
-      </w:r>
-      <w:r>
-        <w:rPr>
-          <w:sz w:val="22"/>
-          <w:szCs w:val="22"/>
-          <w:lang w:val="id-ID"/>
-        </w:rPr>
-        <w:t xml:space="preserve"> sebuah </w:t>
-      </w:r>
-      <w:r>
-        <w:rPr>
-          <w:sz w:val="22"/>
-          <w:szCs w:val="22"/>
-          <w:lang w:val="id-ID"/>
-        </w:rPr>
-        <w:t>anti</w:t>
-      </w:r>
-      <w:r>
-        <w:rPr>
-          <w:sz w:val="22"/>
-          <w:szCs w:val="22"/>
-          <w:lang w:val="id-ID"/>
-        </w:rPr>
-        <w:t xml:space="preserve">prisma berbentuk segi lima. </w:t>
-      </w:r>
-      <w:r>
-        <w:rPr>
-          <w:sz w:val="22"/>
-          <w:szCs w:val="22"/>
-          <w:lang w:val="id-ID"/>
-        </w:rPr>
-        <w:t>Anti</w:t>
-      </w:r>
-      <w:r>
-        <w:rPr>
-          <w:sz w:val="22"/>
-          <w:szCs w:val="22"/>
-          <w:lang w:val="id-ID"/>
-        </w:rPr>
-        <w:t xml:space="preserve">risma segi lima adalah bangun ruang tiga dimensi yang memiliki </w:t>
-      </w:r>
-      <w:r>
-        <w:rPr>
-          <w:sz w:val="22"/>
-          <w:szCs w:val="22"/>
-          <w:lang w:val="id-ID"/>
-        </w:rPr>
-        <w:t xml:space="preserve">sisi </w:t>
-      </w:r>
-      <w:r>
-        <w:rPr>
-          <w:sz w:val="22"/>
-          <w:szCs w:val="22"/>
-          <w:lang w:val="id-ID"/>
-        </w:rPr>
-        <w:t xml:space="preserve">atap dan </w:t>
-      </w:r>
-      <w:r>
-        <w:rPr>
-          <w:sz w:val="22"/>
-          <w:szCs w:val="22"/>
-          <w:lang w:val="id-ID"/>
-        </w:rPr>
-        <w:t xml:space="preserve">sisi </w:t>
-      </w:r>
-      <w:r>
-        <w:rPr>
-          <w:sz w:val="22"/>
-          <w:szCs w:val="22"/>
-          <w:lang w:val="id-ID"/>
-        </w:rPr>
-        <w:t xml:space="preserve">alas berbentuk segi lima, </w:t>
-      </w:r>
-      <w:r>
-        <w:rPr>
-          <w:sz w:val="22"/>
-          <w:szCs w:val="22"/>
-          <w:lang w:val="id-ID"/>
-        </w:rPr>
-        <w:t>namun pada salah satunya diputar sebesar 180 derajat terhadap sisi yang lain.</w:t>
-      </w:r>
-      <w:r>
-        <w:rPr>
-          <w:sz w:val="22"/>
-          <w:szCs w:val="22"/>
-          <w:lang w:val="id-ID"/>
-        </w:rPr>
-        <w:t xml:space="preserve"> </w:t>
-      </w:r>
-      <w:r>
-        <w:rPr>
-          <w:sz w:val="22"/>
-          <w:szCs w:val="22"/>
-          <w:lang w:val="id-ID"/>
-        </w:rPr>
-        <w:t xml:space="preserve">Antiprisma segi lima </w:t>
-      </w:r>
-      <w:r>
-        <w:rPr>
-          <w:sz w:val="22"/>
-          <w:szCs w:val="22"/>
-          <w:lang w:val="id-ID"/>
-        </w:rPr>
-        <w:t xml:space="preserve">memiliki selimut yang berbentuk </w:t>
-      </w:r>
-      <w:r>
-        <w:rPr>
-          <w:sz w:val="22"/>
-          <w:szCs w:val="22"/>
-          <w:lang w:val="id-ID"/>
-        </w:rPr>
-        <w:t>segitiga sebanyak 5 pasang atas bawah yang saling terhubung dengan sisi alas dan sisi atas.</w:t>
+        <w:t>Program ini menghasilkan sebuah antiprisma berbentuk segi lima. Antirisma segi lima adalah bangun ruang tiga dimensi yang memiliki sisi atap dan sisi alas berbentuk segi lima, namun pada salah satunya diputar sebesar 180 derajat terhadap sisi yang lain. Antiprisma segi lima memiliki selimut yang berbentuk segitiga sebanyak 5 pasang atas bawah yang saling terhubung dengan sisi alas dan sisi atas.</w:t>
       </w:r>
     </w:p>
     <w:p>
       <w:pPr>
         <w:pStyle w:val="LOnormal"/>
         <w:widowControl/>
-        <w:shd w:fill="FFFFFF" w:val="clear"/>
+        <w:shd w:val="clear" w:fill="FFFFFF"/>
         <w:spacing w:lineRule="auto" w:line="240" w:before="0" w:after="220"/>
         <w:jc w:val="both"/>
         <w:rPr>
@@ -11052,7 +10829,7 @@
       <w:pPr>
         <w:pStyle w:val="LOnormal"/>
         <w:widowControl/>
-        <w:shd w:fill="FFFFFF" w:val="clear"/>
+        <w:shd w:val="clear" w:fill="FFFFFF"/>
         <w:spacing w:lineRule="auto" w:line="240" w:before="0" w:after="220"/>
         <w:jc w:val="both"/>
         <w:rPr>
@@ -11074,7 +10851,7 @@
       <w:pPr>
         <w:pStyle w:val="LOnormal"/>
         <w:widowControl/>
-        <w:shd w:fill="FFFFFF" w:val="clear"/>
+        <w:shd w:val="clear" w:fill="FFFFFF"/>
         <w:spacing w:lineRule="auto" w:line="240" w:before="0" w:after="220"/>
         <w:jc w:val="both"/>
         <w:rPr>
@@ -11096,7 +10873,7 @@
       <w:pPr>
         <w:pStyle w:val="LOnormal"/>
         <w:widowControl/>
-        <w:shd w:fill="FFFFFF" w:val="clear"/>
+        <w:shd w:val="clear" w:fill="FFFFFF"/>
         <w:spacing w:lineRule="auto" w:line="240" w:before="0" w:after="220"/>
         <w:jc w:val="both"/>
         <w:rPr>
@@ -11118,7 +10895,7 @@
       <w:pPr>
         <w:pStyle w:val="LOnormal"/>
         <w:widowControl/>
-        <w:shd w:fill="FFFFFF" w:val="clear"/>
+        <w:shd w:val="clear" w:fill="FFFFFF"/>
         <w:spacing w:lineRule="auto" w:line="240" w:before="0" w:after="220"/>
         <w:jc w:val="both"/>
         <w:rPr>
@@ -11159,31 +10936,7 @@
           <w:szCs w:val="24"/>
           <w:lang w:val="id-ID"/>
         </w:rPr>
-        <w:t>c</w:t>
-      </w:r>
-      <w:r>
-        <w:rPr>
-          <w:rFonts w:eastAsia="Times New Roman" w:cs="Times New Roman"/>
-          <w:b/>
-          <w:bCs/>
-          <w:color w:val="000000"/>
-          <w:sz w:val="24"/>
-          <w:szCs w:val="24"/>
-          <w:lang w:val="id-ID"/>
-        </w:rPr>
-        <w:t xml:space="preserve">) </w:t>
-      </w:r>
-      <w:r>
-        <w:rPr>
-          <w:rFonts w:eastAsia="Times New Roman" w:cs="Times New Roman"/>
-          <w:b/>
-          <w:bCs/>
-          <w:color w:val="000000"/>
-          <w:sz w:val="24"/>
-          <w:szCs w:val="24"/>
-          <w:lang w:val="id-ID"/>
-        </w:rPr>
-        <w:t>Tetrahedron</w:t>
+        <w:t>c) Tetrahedron</w:t>
       </w:r>
     </w:p>
     <w:p>
@@ -13426,7 +13179,7 @@
       <w:pPr>
         <w:pStyle w:val="LOnormal"/>
         <w:widowControl/>
-        <w:shd w:fill="FFFFFF" w:val="clear"/>
+        <w:shd w:val="clear" w:fill="FFFFFF"/>
         <w:bidi w:val="0"/>
         <w:spacing w:lineRule="auto" w:line="240" w:before="0" w:after="220"/>
         <w:jc w:val="both"/>
@@ -13438,62 +13191,14 @@
           <w:szCs w:val="22"/>
           <w:lang w:val="id-ID"/>
         </w:rPr>
-        <w:t>Program ini menghasilkan</w:t>
-      </w:r>
-      <w:r>
-        <w:rPr>
-          <w:sz w:val="22"/>
-          <w:szCs w:val="22"/>
-          <w:lang w:val="id-ID"/>
-        </w:rPr>
-        <w:t xml:space="preserve"> sebuah </w:t>
-      </w:r>
-      <w:r>
-        <w:rPr>
-          <w:sz w:val="22"/>
-          <w:szCs w:val="22"/>
-          <w:lang w:val="id-ID"/>
-        </w:rPr>
-        <w:t>anti</w:t>
-      </w:r>
-      <w:r>
-        <w:rPr>
-          <w:sz w:val="22"/>
-          <w:szCs w:val="22"/>
-          <w:lang w:val="id-ID"/>
-        </w:rPr>
-        <w:t xml:space="preserve">prisma </w:t>
-      </w:r>
-      <w:r>
-        <w:rPr>
-          <w:sz w:val="22"/>
-          <w:szCs w:val="22"/>
-          <w:lang w:val="id-ID"/>
-        </w:rPr>
-        <w:t>tetrahedron</w:t>
-      </w:r>
-      <w:r>
-        <w:rPr>
-          <w:sz w:val="22"/>
-          <w:szCs w:val="22"/>
-          <w:lang w:val="id-ID"/>
-        </w:rPr>
-        <w:t xml:space="preserve">. </w:t>
-      </w:r>
-      <w:r>
-        <w:rPr>
-          <w:sz w:val="22"/>
-          <w:szCs w:val="22"/>
-          <w:lang w:val="id-ID"/>
-        </w:rPr>
-        <w:t xml:space="preserve">Tetrahedron adalah bangun ruang tiga dimensi yang terdiri dari empat muka segitiga, enam garis rusuk yang lurus, dan empat titik sudut. Tetrahedron juga dikenal sebagai piramida segitiga karena memiliki alas berbentuk segitiga. </w:t>
+        <w:t xml:space="preserve">Program ini menghasilkan sebuah antiprisma tetrahedron. Tetrahedron adalah bangun ruang tiga dimensi yang terdiri dari empat muka segitiga, enam garis rusuk yang lurus, dan empat titik sudut. Tetrahedron juga dikenal sebagai piramida segitiga karena memiliki alas berbentuk segitiga. </w:t>
       </w:r>
     </w:p>
     <w:p>
       <w:pPr>
         <w:pStyle w:val="LOnormal"/>
         <w:widowControl/>
-        <w:shd w:fill="FFFFFF" w:val="clear"/>
+        <w:shd w:val="clear" w:fill="FFFFFF"/>
         <w:spacing w:lineRule="auto" w:line="240" w:before="0" w:after="220"/>
         <w:jc w:val="both"/>
         <w:rPr>
@@ -13515,7 +13220,7 @@
       <w:pPr>
         <w:pStyle w:val="LOnormal"/>
         <w:widowControl/>
-        <w:shd w:fill="FFFFFF" w:val="clear"/>
+        <w:shd w:val="clear" w:fill="FFFFFF"/>
         <w:spacing w:lineRule="auto" w:line="240" w:before="0" w:after="220"/>
         <w:jc w:val="both"/>
         <w:rPr>
@@ -13537,7 +13242,7 @@
       <w:pPr>
         <w:pStyle w:val="LOnormal"/>
         <w:widowControl/>
-        <w:shd w:fill="FFFFFF" w:val="clear"/>
+        <w:shd w:val="clear" w:fill="FFFFFF"/>
         <w:spacing w:lineRule="auto" w:line="240" w:before="0" w:after="220"/>
         <w:jc w:val="both"/>
         <w:rPr>
@@ -13578,31 +13283,7 @@
           <w:szCs w:val="24"/>
           <w:lang w:val="id-ID"/>
         </w:rPr>
-        <w:t>d</w:t>
-      </w:r>
-      <w:r>
-        <w:rPr>
-          <w:rFonts w:eastAsia="Times New Roman" w:cs="Times New Roman"/>
-          <w:b/>
-          <w:bCs/>
-          <w:color w:val="000000"/>
-          <w:sz w:val="24"/>
-          <w:szCs w:val="24"/>
-          <w:lang w:val="id-ID"/>
-        </w:rPr>
-        <w:t xml:space="preserve">) </w:t>
-      </w:r>
-      <w:r>
-        <w:rPr>
-          <w:rFonts w:eastAsia="Times New Roman" w:cs="Times New Roman"/>
-          <w:b/>
-          <w:bCs/>
-          <w:color w:val="000000"/>
-          <w:sz w:val="24"/>
-          <w:szCs w:val="24"/>
-          <w:lang w:val="id-ID"/>
-        </w:rPr>
-        <w:t>Octahedron</w:t>
+        <w:t>d) Octahedron</w:t>
       </w:r>
     </w:p>
     <w:p>
@@ -14849,25 +14530,7 @@
                 <w:szCs w:val="22"/>
                 <w:lang w:val="id-ID"/>
               </w:rPr>
-              <w:t xml:space="preserve">void </w:t>
-            </w:r>
-            <w:r>
-              <w:rPr>
-                <w:rFonts w:eastAsia="Courier New" w:cs="Courier New" w:ascii="Courier New" w:hAnsi="Courier New"/>
-                <w:sz w:val="22"/>
-                <w:szCs w:val="22"/>
-                <w:lang w:val="id-ID"/>
-              </w:rPr>
-              <w:t>Init</w:t>
-            </w:r>
-            <w:r>
-              <w:rPr>
-                <w:rFonts w:eastAsia="Courier New" w:cs="Courier New" w:ascii="Courier New" w:hAnsi="Courier New"/>
-                <w:sz w:val="22"/>
-                <w:szCs w:val="22"/>
-                <w:lang w:val="id-ID"/>
-              </w:rPr>
-              <w:t>(void)</w:t>
+              <w:t>void Init(void)</w:t>
             </w:r>
           </w:p>
           <w:p>
@@ -15608,25 +15271,7 @@
                 <w:szCs w:val="22"/>
                 <w:lang w:val="id-ID"/>
               </w:rPr>
-              <w:t>In</w:t>
-            </w:r>
-            <w:r>
-              <w:rPr>
-                <w:rFonts w:eastAsia="Courier New" w:cs="Courier New" w:ascii="Courier New" w:hAnsi="Courier New"/>
-                <w:sz w:val="22"/>
-                <w:szCs w:val="22"/>
-                <w:lang w:val="id-ID"/>
-              </w:rPr>
-              <w:t>it</w:t>
-            </w:r>
-            <w:r>
-              <w:rPr>
-                <w:rFonts w:eastAsia="Courier New" w:cs="Courier New" w:ascii="Courier New" w:hAnsi="Courier New"/>
-                <w:sz w:val="22"/>
-                <w:szCs w:val="22"/>
-                <w:lang w:val="id-ID"/>
-              </w:rPr>
-              <w:t>();</w:t>
+              <w:t>Init();</w:t>
             </w:r>
           </w:p>
           <w:p>
@@ -15837,7 +15482,7 @@
       <w:pPr>
         <w:pStyle w:val="LOnormal"/>
         <w:widowControl/>
-        <w:shd w:fill="FFFFFF" w:val="clear"/>
+        <w:shd w:val="clear" w:fill="FFFFFF"/>
         <w:bidi w:val="0"/>
         <w:spacing w:lineRule="auto" w:line="240" w:before="0" w:after="220"/>
         <w:jc w:val="both"/>
@@ -15849,62 +15494,14 @@
           <w:szCs w:val="22"/>
           <w:lang w:val="id-ID"/>
         </w:rPr>
-        <w:t>Program ini menghasilkan</w:t>
-      </w:r>
-      <w:r>
-        <w:rPr>
-          <w:sz w:val="22"/>
-          <w:szCs w:val="22"/>
-          <w:lang w:val="id-ID"/>
-        </w:rPr>
-        <w:t xml:space="preserve"> sebuah </w:t>
-      </w:r>
-      <w:r>
-        <w:rPr>
-          <w:sz w:val="22"/>
-          <w:szCs w:val="22"/>
-          <w:lang w:val="id-ID"/>
-        </w:rPr>
-        <w:t>octahedron</w:t>
-      </w:r>
-      <w:r>
-        <w:rPr>
-          <w:sz w:val="22"/>
-          <w:szCs w:val="22"/>
-          <w:lang w:val="id-ID"/>
-        </w:rPr>
-        <w:t xml:space="preserve">. </w:t>
-      </w:r>
-      <w:r>
-        <w:rPr>
-          <w:sz w:val="22"/>
-          <w:szCs w:val="22"/>
-          <w:lang w:val="id-ID"/>
-        </w:rPr>
-        <w:t>O</w:t>
-      </w:r>
-      <w:r>
-        <w:rPr>
-          <w:sz w:val="22"/>
-          <w:szCs w:val="22"/>
-          <w:lang w:val="id-ID"/>
-        </w:rPr>
-        <w:t>ctahedron adalah bangun ruang tiga dimensi yang terdiri dari delapan muka segitiga yang sama besar. Setiap titik sudut octahedron bertemu dengan empat rusuk.</w:t>
-      </w:r>
-      <w:r>
-        <w:rPr>
-          <w:sz w:val="22"/>
-          <w:szCs w:val="22"/>
-          <w:lang w:val="id-ID"/>
-        </w:rPr>
-        <w:t xml:space="preserve"> </w:t>
+        <w:t xml:space="preserve">Program ini menghasilkan sebuah octahedron. Octahedron adalah bangun ruang tiga dimensi yang terdiri dari delapan muka segitiga yang sama besar. Setiap titik sudut octahedron bertemu dengan empat rusuk. </w:t>
       </w:r>
     </w:p>
     <w:p>
       <w:pPr>
         <w:pStyle w:val="LOnormal"/>
         <w:widowControl/>
-        <w:shd w:fill="FFFFFF" w:val="clear"/>
+        <w:shd w:val="clear" w:fill="FFFFFF"/>
         <w:spacing w:lineRule="auto" w:line="240" w:before="0" w:after="220"/>
         <w:jc w:val="both"/>
         <w:rPr>
@@ -15944,31 +15541,7 @@
           <w:szCs w:val="24"/>
           <w:lang w:val="id-ID"/>
         </w:rPr>
-        <w:t>e</w:t>
-      </w:r>
-      <w:r>
-        <w:rPr>
-          <w:rFonts w:eastAsia="Times New Roman" w:cs="Times New Roman"/>
-          <w:b/>
-          <w:bCs/>
-          <w:color w:val="000000"/>
-          <w:sz w:val="24"/>
-          <w:szCs w:val="24"/>
-          <w:lang w:val="id-ID"/>
-        </w:rPr>
-        <w:t xml:space="preserve">) </w:t>
-      </w:r>
-      <w:r>
-        <w:rPr>
-          <w:rFonts w:eastAsia="Times New Roman" w:cs="Times New Roman"/>
-          <w:b/>
-          <w:bCs/>
-          <w:color w:val="000000"/>
-          <w:sz w:val="24"/>
-          <w:szCs w:val="24"/>
-          <w:lang w:val="id-ID"/>
-        </w:rPr>
-        <w:t>Dodecahedron</w:t>
+        <w:t>e) Dodecahedron</w:t>
       </w:r>
     </w:p>
     <w:p>
@@ -18144,7 +17717,7 @@
       <w:pPr>
         <w:pStyle w:val="LOnormal"/>
         <w:widowControl/>
-        <w:shd w:fill="FFFFFF" w:val="clear"/>
+        <w:shd w:val="clear" w:fill="FFFFFF"/>
         <w:bidi w:val="0"/>
         <w:spacing w:lineRule="auto" w:line="240" w:before="0" w:after="220"/>
         <w:jc w:val="both"/>
@@ -18156,39 +17729,7 @@
           <w:szCs w:val="22"/>
           <w:lang w:val="id-ID"/>
         </w:rPr>
-        <w:t>Program ini menghasilkan</w:t>
-      </w:r>
-      <w:r>
-        <w:rPr>
-          <w:sz w:val="22"/>
-          <w:szCs w:val="22"/>
-          <w:lang w:val="id-ID"/>
-        </w:rPr>
-        <w:t xml:space="preserve"> sebuah </w:t>
-      </w:r>
-      <w:r>
-        <w:rPr>
-          <w:sz w:val="22"/>
-          <w:szCs w:val="22"/>
-          <w:lang w:val="id-ID"/>
-        </w:rPr>
-        <w:t>dodecahedron</w:t>
-      </w:r>
-      <w:r>
-        <w:rPr>
-          <w:sz w:val="22"/>
-          <w:szCs w:val="22"/>
-          <w:lang w:val="id-ID"/>
-        </w:rPr>
-        <w:t>. Dodecahedron adalah bangun ruang tiga dimensi yang memiliki dua belas sisi atau muka. Dodecahedron yang paling terkenal adalah dodecahedron beraturan, yang memiliki dua belas pentagon beraturan sebagai mukanya dan dikategorikan sebagai bangun ruang Platonik.</w:t>
-      </w:r>
-      <w:r>
-        <w:rPr>
-          <w:sz w:val="22"/>
-          <w:szCs w:val="22"/>
-          <w:lang w:val="id-ID"/>
-        </w:rPr>
-        <w:t xml:space="preserve"> </w:t>
+        <w:t xml:space="preserve">Program ini menghasilkan sebuah dodecahedron. Dodecahedron adalah bangun ruang tiga dimensi yang memiliki dua belas sisi atau muka. Dodecahedron yang paling terkenal adalah dodecahedron beraturan, yang memiliki dua belas pentagon beraturan sebagai mukanya dan dikategorikan sebagai bangun ruang Platonik. </w:t>
       </w:r>
       <w:r>
         <w:br w:type="page"/>
@@ -18210,31 +17751,7 @@
           <w:szCs w:val="24"/>
           <w:lang w:val="id-ID"/>
         </w:rPr>
-        <w:t>f</w:t>
-      </w:r>
-      <w:r>
-        <w:rPr>
-          <w:rFonts w:eastAsia="Times New Roman" w:cs="Times New Roman"/>
-          <w:b/>
-          <w:bCs/>
-          <w:color w:val="000000"/>
-          <w:sz w:val="24"/>
-          <w:szCs w:val="24"/>
-          <w:lang w:val="id-ID"/>
-        </w:rPr>
-        <w:t xml:space="preserve">) </w:t>
-      </w:r>
-      <w:r>
-        <w:rPr>
-          <w:rFonts w:eastAsia="Times New Roman" w:cs="Times New Roman"/>
-          <w:b/>
-          <w:bCs/>
-          <w:color w:val="000000"/>
-          <w:sz w:val="24"/>
-          <w:szCs w:val="24"/>
-          <w:lang w:val="id-ID"/>
-        </w:rPr>
-        <w:t>Icosahedron</w:t>
+        <w:t>f) Icosahedron</w:t>
       </w:r>
     </w:p>
     <w:p>
@@ -20453,7 +19970,7 @@
       <w:pPr>
         <w:pStyle w:val="LOnormal"/>
         <w:widowControl/>
-        <w:shd w:fill="FFFFFF" w:val="clear"/>
+        <w:shd w:val="clear" w:fill="FFFFFF"/>
         <w:bidi w:val="0"/>
         <w:spacing w:lineRule="auto" w:line="240" w:before="0" w:after="220"/>
         <w:jc w:val="both"/>
@@ -20465,39 +19982,7 @@
           <w:szCs w:val="22"/>
           <w:lang w:val="id-ID"/>
         </w:rPr>
-        <w:t>Program ini menghasilkan</w:t>
-      </w:r>
-      <w:r>
-        <w:rPr>
-          <w:sz w:val="22"/>
-          <w:szCs w:val="22"/>
-          <w:lang w:val="id-ID"/>
-        </w:rPr>
-        <w:t xml:space="preserve"> sebuah </w:t>
-      </w:r>
-      <w:r>
-        <w:rPr>
-          <w:sz w:val="22"/>
-          <w:szCs w:val="22"/>
-          <w:lang w:val="id-ID"/>
-        </w:rPr>
-        <w:t>icosaHedron</w:t>
-      </w:r>
-      <w:r>
-        <w:rPr>
-          <w:sz w:val="22"/>
-          <w:szCs w:val="22"/>
-          <w:lang w:val="id-ID"/>
-        </w:rPr>
-        <w:t xml:space="preserve">. </w:t>
-      </w:r>
-      <w:r>
-        <w:rPr>
-          <w:sz w:val="22"/>
-          <w:szCs w:val="22"/>
-          <w:lang w:val="id-ID"/>
-        </w:rPr>
-        <w:t>Icosahedron adalah bangun ruang tiga dimensi yang memiliki 20 sisi atau muka. Icosahedron memiliki bentuk segitiga sama sisi pada setiap sisinya. Icosahedron merupakan salah satu dari lima bangun ruang Platonik, selain tetrahedron, kubus, oktahedron, dan dodecahedron.</w:t>
+        <w:t>Program ini menghasilkan sebuah icosaHedron. Icosahedron adalah bangun ruang tiga dimensi yang memiliki 20 sisi atau muka. Icosahedron memiliki bentuk segitiga sama sisi pada setiap sisinya. Icosahedron merupakan salah satu dari lima bangun ruang Platonik, selain tetrahedron, kubus, oktahedron, dan dodecahedron.</w:t>
       </w:r>
       <w:r>
         <w:br w:type="page"/>
@@ -20523,31 +20008,7 @@
           <w:szCs w:val="24"/>
           <w:lang w:val="id-ID"/>
         </w:rPr>
-        <w:t>g</w:t>
-      </w:r>
-      <w:r>
-        <w:rPr>
-          <w:rFonts w:eastAsia="Times New Roman" w:cs="Times New Roman"/>
-          <w:b/>
-          <w:bCs/>
-          <w:color w:val="000000"/>
-          <w:sz w:val="24"/>
-          <w:szCs w:val="24"/>
-          <w:lang w:val="id-ID"/>
-        </w:rPr>
-        <w:t xml:space="preserve">) </w:t>
-      </w:r>
-      <w:r>
-        <w:rPr>
-          <w:rFonts w:eastAsia="Times New Roman" w:cs="Times New Roman"/>
-          <w:b/>
-          <w:bCs/>
-          <w:color w:val="000000"/>
-          <w:sz w:val="24"/>
-          <w:szCs w:val="24"/>
-          <w:lang w:val="id-ID"/>
-        </w:rPr>
-        <w:t>Disatukan</w:t>
+        <w:t>g) Disatukan</w:t>
       </w:r>
     </w:p>
     <w:p>
@@ -20797,16 +20258,7 @@
                 <w:szCs w:val="22"/>
                 <w:lang w:val="id-ID"/>
               </w:rPr>
-              <w:t xml:space="preserve">// </w:t>
-            </w:r>
-            <w:r>
-              <w:rPr>
-                <w:rFonts w:eastAsia="Courier New" w:cs="Courier New" w:ascii="Courier New" w:hAnsi="Courier New"/>
-                <w:sz w:val="22"/>
-                <w:szCs w:val="22"/>
-                <w:lang w:val="id-ID"/>
-              </w:rPr>
-              <w:t>isi function pentagonPrism sebelumnya</w:t>
+              <w:t>// isi function pentagonPrism sebelumnya</w:t>
             </w:r>
           </w:p>
           <w:p>
@@ -20957,16 +20409,7 @@
                 <w:szCs w:val="22"/>
                 <w:lang w:val="id-ID"/>
               </w:rPr>
-              <w:t xml:space="preserve">// </w:t>
-            </w:r>
-            <w:r>
-              <w:rPr>
-                <w:rFonts w:eastAsia="Courier New" w:cs="Courier New" w:ascii="Courier New" w:hAnsi="Courier New"/>
-                <w:sz w:val="22"/>
-                <w:szCs w:val="22"/>
-                <w:lang w:val="id-ID"/>
-              </w:rPr>
-              <w:t>isi function pentagonAntiPrism sebelumnya</w:t>
+              <w:t>// isi function pentagonAntiPrism sebelumnya</w:t>
             </w:r>
           </w:p>
           <w:p>
@@ -23833,18 +23276,7 @@
           <w:szCs w:val="24"/>
           <w:lang w:val="id-ID"/>
         </w:rPr>
-        <w:t xml:space="preserve">SOAL </w:t>
-      </w:r>
-      <w:r>
-        <w:rPr>
-          <w:rFonts w:eastAsia="Times New Roman" w:cs="Times New Roman" w:ascii="Times New Roman" w:hAnsi="Times New Roman"/>
-          <w:b/>
-          <w:color w:val="000000"/>
-          <w:sz w:val="24"/>
-          <w:szCs w:val="24"/>
-          <w:lang w:val="id-ID"/>
-        </w:rPr>
-        <w:t>2</w:t>
+        <w:t>SOAL 2</w:t>
       </w:r>
     </w:p>
     <w:p>
@@ -23927,19 +23359,7 @@
           <w:szCs w:val="24"/>
           <w:lang w:val="id-ID"/>
         </w:rPr>
-        <w:t xml:space="preserve">a) Prisma </w:t>
-      </w:r>
-      <w:r>
-        <w:rPr>
-          <w:rFonts w:eastAsia="Times New Roman" w:cs="Times New Roman"/>
-          <w:b/>
-          <w:bCs/>
-          <w:color w:val="000000"/>
-          <w:sz w:val="24"/>
-          <w:szCs w:val="24"/>
-          <w:lang w:val="id-ID"/>
-        </w:rPr>
-        <w:t>Segi Lima</w:t>
+        <w:t>a) Prisma Segi Lima</w:t>
       </w:r>
     </w:p>
     <w:p>
@@ -28424,7 +27844,7 @@
       <w:pPr>
         <w:pStyle w:val="LOnormal"/>
         <w:widowControl/>
-        <w:shd w:fill="FFFFFF" w:val="clear"/>
+        <w:shd w:val="clear" w:fill="FFFFFF"/>
         <w:spacing w:lineRule="auto" w:line="240" w:before="0" w:after="220"/>
         <w:jc w:val="both"/>
         <w:rPr>
@@ -28517,55 +27937,7 @@
           <w:szCs w:val="24"/>
           <w:lang w:val="id-ID"/>
         </w:rPr>
-        <w:t>b</w:t>
-      </w:r>
-      <w:r>
-        <w:rPr>
-          <w:rFonts w:eastAsia="Times New Roman" w:cs="Times New Roman"/>
-          <w:b/>
-          <w:bCs/>
-          <w:color w:val="000000"/>
-          <w:sz w:val="24"/>
-          <w:szCs w:val="24"/>
-          <w:lang w:val="id-ID"/>
-        </w:rPr>
-        <w:t xml:space="preserve">) </w:t>
-      </w:r>
-      <w:r>
-        <w:rPr>
-          <w:rFonts w:eastAsia="Times New Roman" w:cs="Times New Roman"/>
-          <w:b/>
-          <w:bCs/>
-          <w:color w:val="000000"/>
-          <w:sz w:val="24"/>
-          <w:szCs w:val="24"/>
-          <w:lang w:val="id-ID"/>
-        </w:rPr>
-        <w:t>Anti</w:t>
-      </w:r>
-      <w:r>
-        <w:rPr>
-          <w:rFonts w:eastAsia="Times New Roman" w:cs="Times New Roman"/>
-          <w:b/>
-          <w:bCs/>
-          <w:color w:val="000000"/>
-          <w:sz w:val="24"/>
-          <w:szCs w:val="24"/>
-          <w:lang w:val="id-ID"/>
-        </w:rPr>
-        <w:t xml:space="preserve">Prisma </w:t>
-      </w:r>
-      <w:r>
-        <w:rPr>
-          <w:rFonts w:eastAsia="Times New Roman" w:cs="Times New Roman"/>
-          <w:b/>
-          <w:bCs/>
-          <w:color w:val="000000"/>
-          <w:sz w:val="24"/>
-          <w:szCs w:val="24"/>
-          <w:lang w:val="id-ID"/>
-        </w:rPr>
-        <w:t>Segi Lima</w:t>
+        <w:t>b) AntiPrisma Segi Lima</w:t>
       </w:r>
     </w:p>
     <w:p>
@@ -33746,7 +33118,7 @@
       <w:pPr>
         <w:pStyle w:val="LOnormal"/>
         <w:widowControl/>
-        <w:shd w:fill="FFFFFF" w:val="clear"/>
+        <w:shd w:val="clear" w:fill="FFFFFF"/>
         <w:spacing w:lineRule="auto" w:line="240" w:before="0" w:after="220"/>
         <w:jc w:val="both"/>
         <w:rPr>
@@ -33787,31 +33159,7 @@
           <w:szCs w:val="24"/>
           <w:lang w:val="id-ID"/>
         </w:rPr>
-        <w:t>c</w:t>
-      </w:r>
-      <w:r>
-        <w:rPr>
-          <w:rFonts w:eastAsia="Times New Roman" w:cs="Times New Roman"/>
-          <w:b/>
-          <w:bCs/>
-          <w:color w:val="000000"/>
-          <w:sz w:val="24"/>
-          <w:szCs w:val="24"/>
-          <w:lang w:val="id-ID"/>
-        </w:rPr>
-        <w:t xml:space="preserve">) </w:t>
-      </w:r>
-      <w:r>
-        <w:rPr>
-          <w:rFonts w:eastAsia="Times New Roman" w:cs="Times New Roman"/>
-          <w:b/>
-          <w:bCs/>
-          <w:color w:val="000000"/>
-          <w:sz w:val="24"/>
-          <w:szCs w:val="24"/>
-          <w:lang w:val="id-ID"/>
-        </w:rPr>
-        <w:t>Tetrahedron</w:t>
+        <w:t>c) Tetrahedron</w:t>
       </w:r>
     </w:p>
     <w:p>
@@ -36053,7 +35401,7 @@
       <w:pPr>
         <w:pStyle w:val="LOnormal"/>
         <w:widowControl/>
-        <w:shd w:fill="FFFFFF" w:val="clear"/>
+        <w:shd w:val="clear" w:fill="FFFFFF"/>
         <w:bidi w:val="0"/>
         <w:spacing w:lineRule="auto" w:line="240" w:before="0" w:after="220"/>
         <w:jc w:val="both"/>
@@ -36095,31 +35443,7 @@
           <w:szCs w:val="24"/>
           <w:lang w:val="id-ID"/>
         </w:rPr>
-        <w:t>d</w:t>
-      </w:r>
-      <w:r>
-        <w:rPr>
-          <w:rFonts w:eastAsia="Times New Roman" w:cs="Times New Roman"/>
-          <w:b/>
-          <w:bCs/>
-          <w:color w:val="000000"/>
-          <w:sz w:val="24"/>
-          <w:szCs w:val="24"/>
-          <w:lang w:val="id-ID"/>
-        </w:rPr>
-        <w:t xml:space="preserve">) </w:t>
-      </w:r>
-      <w:r>
-        <w:rPr>
-          <w:rFonts w:eastAsia="Times New Roman" w:cs="Times New Roman"/>
-          <w:b/>
-          <w:bCs/>
-          <w:color w:val="000000"/>
-          <w:sz w:val="24"/>
-          <w:szCs w:val="24"/>
-          <w:lang w:val="id-ID"/>
-        </w:rPr>
-        <w:t>Octahedron</w:t>
+        <w:t>d) Octahedron</w:t>
       </w:r>
     </w:p>
     <w:p>
@@ -38328,7 +37652,11 @@
       <w:pPr>
         <w:pStyle w:val="LOnormal"/>
         <w:widowControl/>
-        <w:shd w:fill="FFFFFF" w:val="clear"/>
+        <w:shd w:val="clear" w:fill="FFFFFF"/>
+        <w:tabs>
+          <w:tab w:val="clear" w:pos="720"/>
+          <w:tab w:val="left" w:pos="2025" w:leader="none"/>
+        </w:tabs>
         <w:bidi w:val="0"/>
         <w:spacing w:lineRule="auto" w:line="240" w:before="0" w:after="220"/>
         <w:jc w:val="both"/>
@@ -38340,22 +37668,14 @@
           <w:szCs w:val="22"/>
           <w:lang w:val="id-ID"/>
         </w:rPr>
-        <w:t>W</w:t>
-      </w:r>
-      <w:r>
-        <w:rPr>
-          <w:sz w:val="22"/>
-          <w:szCs w:val="22"/>
-          <w:lang w:val="id-ID"/>
-        </w:rPr>
-        <w:t>arna octahedron diubah menjadi rgba(200, 147, 55, 1).</w:t>
+        <w:t>Warna octahedron diubah menjadi rgba(200, 147, 55, 1).</w:t>
       </w:r>
     </w:p>
     <w:p>
       <w:pPr>
         <w:pStyle w:val="LOnormal"/>
         <w:widowControl/>
-        <w:shd w:fill="FFFFFF" w:val="clear"/>
+        <w:shd w:val="clear" w:fill="FFFFFF"/>
         <w:spacing w:lineRule="auto" w:line="240" w:before="0" w:after="220"/>
         <w:jc w:val="both"/>
         <w:rPr>
@@ -38395,31 +37715,7 @@
           <w:szCs w:val="24"/>
           <w:lang w:val="id-ID"/>
         </w:rPr>
-        <w:t>e</w:t>
-      </w:r>
-      <w:r>
-        <w:rPr>
-          <w:rFonts w:eastAsia="Times New Roman" w:cs="Times New Roman"/>
-          <w:b/>
-          <w:bCs/>
-          <w:color w:val="000000"/>
-          <w:sz w:val="24"/>
-          <w:szCs w:val="24"/>
-          <w:lang w:val="id-ID"/>
-        </w:rPr>
-        <w:t xml:space="preserve">) </w:t>
-      </w:r>
-      <w:r>
-        <w:rPr>
-          <w:rFonts w:eastAsia="Times New Roman" w:cs="Times New Roman"/>
-          <w:b/>
-          <w:bCs/>
-          <w:color w:val="000000"/>
-          <w:sz w:val="24"/>
-          <w:szCs w:val="24"/>
-          <w:lang w:val="id-ID"/>
-        </w:rPr>
-        <w:t>Dodecahedron</w:t>
+        <w:t>e) Dodecahedron</w:t>
       </w:r>
     </w:p>
     <w:p>
@@ -40595,7 +39891,7 @@
       <w:pPr>
         <w:pStyle w:val="LOnormal"/>
         <w:widowControl/>
-        <w:shd w:fill="FFFFFF" w:val="clear"/>
+        <w:shd w:val="clear" w:fill="FFFFFF"/>
         <w:bidi w:val="0"/>
         <w:spacing w:lineRule="auto" w:line="240" w:before="0" w:after="220"/>
         <w:jc w:val="both"/>
@@ -40607,15 +39903,7 @@
           <w:szCs w:val="22"/>
           <w:lang w:val="id-ID"/>
         </w:rPr>
-        <w:t>W</w:t>
-      </w:r>
-      <w:r>
-        <w:rPr>
-          <w:sz w:val="22"/>
-          <w:szCs w:val="22"/>
-          <w:lang w:val="id-ID"/>
-        </w:rPr>
-        <w:t>arna dodecahedron diubah menjadi rgba(231, 37, 24, 1).</w:t>
+        <w:t>Warna dodecahedron diubah menjadi rgba(231, 37, 24, 1).</w:t>
       </w:r>
       <w:r>
         <w:br w:type="page"/>
@@ -40637,31 +39925,7 @@
           <w:szCs w:val="24"/>
           <w:lang w:val="id-ID"/>
         </w:rPr>
-        <w:t>f</w:t>
-      </w:r>
-      <w:r>
-        <w:rPr>
-          <w:rFonts w:eastAsia="Times New Roman" w:cs="Times New Roman"/>
-          <w:b/>
-          <w:bCs/>
-          <w:color w:val="000000"/>
-          <w:sz w:val="24"/>
-          <w:szCs w:val="24"/>
-          <w:lang w:val="id-ID"/>
-        </w:rPr>
-        <w:t xml:space="preserve">) </w:t>
-      </w:r>
-      <w:r>
-        <w:rPr>
-          <w:rFonts w:eastAsia="Times New Roman" w:cs="Times New Roman"/>
-          <w:b/>
-          <w:bCs/>
-          <w:color w:val="000000"/>
-          <w:sz w:val="24"/>
-          <w:szCs w:val="24"/>
-          <w:lang w:val="id-ID"/>
-        </w:rPr>
-        <w:t>Icosahedron</w:t>
+        <w:t>f) Icosahedron</w:t>
       </w:r>
     </w:p>
     <w:p>
@@ -42881,7 +42145,7 @@
       <w:pPr>
         <w:pStyle w:val="LOnormal"/>
         <w:widowControl/>
-        <w:shd w:fill="FFFFFF" w:val="clear"/>
+        <w:shd w:val="clear" w:fill="FFFFFF"/>
         <w:bidi w:val="0"/>
         <w:spacing w:lineRule="auto" w:line="240" w:before="0" w:after="220"/>
         <w:jc w:val="both"/>
@@ -42893,15 +42157,7 @@
           <w:szCs w:val="22"/>
           <w:lang w:val="id-ID"/>
         </w:rPr>
-        <w:t>W</w:t>
-      </w:r>
-      <w:r>
-        <w:rPr>
-          <w:sz w:val="22"/>
-          <w:szCs w:val="22"/>
-          <w:lang w:val="id-ID"/>
-        </w:rPr>
-        <w:t>arna icosahedron diubah menjadi rgba(98, 183, 252, 1).</w:t>
+        <w:t>Warna icosahedron diubah menjadi rgba(98, 183, 252, 1).</w:t>
       </w:r>
       <w:r>
         <w:br w:type="page"/>
@@ -42927,31 +42183,7 @@
           <w:szCs w:val="24"/>
           <w:lang w:val="id-ID"/>
         </w:rPr>
-        <w:t>i</w:t>
-      </w:r>
-      <w:r>
-        <w:rPr>
-          <w:rFonts w:eastAsia="Times New Roman" w:cs="Times New Roman"/>
-          <w:b/>
-          <w:bCs/>
-          <w:color w:val="000000"/>
-          <w:sz w:val="24"/>
-          <w:szCs w:val="24"/>
-          <w:lang w:val="id-ID"/>
-        </w:rPr>
-        <w:t xml:space="preserve">) </w:t>
-      </w:r>
-      <w:r>
-        <w:rPr>
-          <w:rFonts w:eastAsia="Times New Roman" w:cs="Times New Roman"/>
-          <w:b/>
-          <w:bCs/>
-          <w:color w:val="000000"/>
-          <w:sz w:val="24"/>
-          <w:szCs w:val="24"/>
-          <w:lang w:val="id-ID"/>
-        </w:rPr>
-        <w:t>Disatukan</w:t>
+        <w:t>i) Disatukan</w:t>
       </w:r>
     </w:p>
     <w:p>
@@ -43201,16 +42433,7 @@
                 <w:szCs w:val="22"/>
                 <w:lang w:val="id-ID"/>
               </w:rPr>
-              <w:t xml:space="preserve">// </w:t>
-            </w:r>
-            <w:r>
-              <w:rPr>
-                <w:rFonts w:eastAsia="Courier New" w:cs="Courier New" w:ascii="Courier New" w:hAnsi="Courier New"/>
-                <w:sz w:val="22"/>
-                <w:szCs w:val="22"/>
-                <w:lang w:val="id-ID"/>
-              </w:rPr>
-              <w:t>isi function pentagonPrism sebelumnya</w:t>
+              <w:t>// isi function pentagonPrism sebelumnya</w:t>
             </w:r>
           </w:p>
           <w:p>
@@ -43361,16 +42584,7 @@
                 <w:szCs w:val="22"/>
                 <w:lang w:val="id-ID"/>
               </w:rPr>
-              <w:t xml:space="preserve">// </w:t>
-            </w:r>
-            <w:r>
-              <w:rPr>
-                <w:rFonts w:eastAsia="Courier New" w:cs="Courier New" w:ascii="Courier New" w:hAnsi="Courier New"/>
-                <w:sz w:val="22"/>
-                <w:szCs w:val="22"/>
-                <w:lang w:val="id-ID"/>
-              </w:rPr>
-              <w:t>isi function pentagonAntiPrism sebelumnya</w:t>
+              <w:t>// isi function pentagonAntiPrism sebelumnya</w:t>
             </w:r>
           </w:p>
           <w:p>
@@ -47352,6 +46566,7 @@
       <w:pPr>
         <w:pStyle w:val="Heading1"/>
         <w:spacing w:lineRule="auto" w:line="240" w:before="0" w:after="0"/>
+        <w:ind w:left="0" w:hanging="0"/>
         <w:jc w:val="left"/>
         <w:rPr/>
       </w:pPr>
@@ -47377,7 +46592,19 @@
             <w:szCs w:val="24"/>
             <w:lang w:val="id-ID"/>
           </w:rPr>
-          <w:t>https://github.com/yoga220802/Praktikum_Grafkom/tree/main/Pertemuan%206/tasks</w:t>
+          <w:t>https://github.com/yoga220802/Praktikum_Grafkom/tree/main/Pertemuan%206/</w:t>
+        </w:r>
+        <w:r>
+          <w:rPr>
+            <w:rStyle w:val="InternetLink"/>
+            <w:rFonts w:eastAsia="Times New Roman" w:cs="Times New Roman" w:ascii="Times New Roman" w:hAnsi="Times New Roman"/>
+            <w:b/>
+            <w:color w:val="000000"/>
+            <w:sz w:val="24"/>
+            <w:szCs w:val="24"/>
+            <w:lang w:val="id-ID"/>
+          </w:rPr>
+          <w:t>tasks</w:t>
         </w:r>
       </w:hyperlink>
       <w:r>
@@ -47388,6 +46615,7 @@
       <w:pPr>
         <w:pStyle w:val="Heading1"/>
         <w:spacing w:lineRule="auto" w:line="240" w:before="0" w:after="0"/>
+        <w:ind w:left="0" w:hanging="0"/>
         <w:jc w:val="center"/>
         <w:rPr>
           <w:rFonts w:ascii="Times New Roman" w:hAnsi="Times New Roman" w:eastAsia="Times New Roman" w:cs="Times New Roman"/>
@@ -47471,7 +46699,7 @@
       <w:pPr>
         <w:pStyle w:val="TextBody"/>
         <w:widowControl/>
-        <w:shd w:fill="FFFFFF" w:val="clear"/>
+        <w:shd w:val="clear" w:fill="FFFFFF"/>
         <w:spacing w:lineRule="auto" w:line="240" w:before="0" w:after="220"/>
         <w:jc w:val="both"/>
         <w:rPr>
@@ -47494,7 +46722,7 @@
       <w:pPr>
         <w:pStyle w:val="TextBody"/>
         <w:widowControl/>
-        <w:shd w:fill="FFFFFF" w:val="clear"/>
+        <w:shd w:val="clear" w:fill="FFFFFF"/>
         <w:spacing w:lineRule="auto" w:line="240" w:before="0" w:after="220"/>
         <w:jc w:val="both"/>
         <w:rPr>
@@ -47516,7 +46744,7 @@
       <w:pPr>
         <w:pStyle w:val="TextBody"/>
         <w:widowControl/>
-        <w:shd w:fill="FFFFFF" w:val="clear"/>
+        <w:shd w:val="clear" w:fill="FFFFFF"/>
         <w:spacing w:lineRule="auto" w:line="240" w:before="0" w:after="220"/>
         <w:jc w:val="both"/>
         <w:rPr>
@@ -47607,7 +46835,7 @@
     </w:r>
     <w:r>
       <w:rPr/>
-      <w:t>2</w:t>
+      <w:t>40</w:t>
     </w:r>
     <w:r>
       <w:rPr/>
@@ -47701,21 +46929,7 @@
         <w:sz w:val="18"/>
         <w:szCs w:val="18"/>
       </w:rPr>
-      <w:t>Pertemuan ke-</w:t>
-    </w:r>
-    <w:r>
-      <w:rPr>
-        <w:sz w:val="18"/>
-        <w:szCs w:val="18"/>
-      </w:rPr>
-      <w:t>6</w:t>
-    </w:r>
-    <w:r>
-      <w:rPr>
-        <w:sz w:val="18"/>
-        <w:szCs w:val="18"/>
-      </w:rPr>
-      <w:t xml:space="preserve"> Pemodelan 3D dengan Jaring Poligon</w:t>
+      <w:t>Pertemuan ke-6 Pemodelan 3D dengan Jaring Poligon</w:t>
     </w:r>
   </w:p>
 </w:hdr>
@@ -47804,9 +47018,7 @@
     <w:pPr>
       <w:widowControl w:val="false"/>
       <w:suppressAutoHyphens w:val="true"/>
-      <w:kinsoku w:val="true"/>
       <w:overflowPunct w:val="true"/>
-      <w:autoSpaceDE w:val="true"/>
       <w:bidi w:val="0"/>
       <w:spacing w:lineRule="auto" w:line="240" w:before="0" w:after="0"/>
       <w:jc w:val="left"/>
@@ -47830,10 +47042,6 @@
     <w:pPr>
       <w:keepNext w:val="true"/>
       <w:keepLines/>
-      <w:numPr>
-        <w:ilvl w:val="0"/>
-        <w:numId w:val="0"/>
-      </w:numPr>
       <w:spacing w:before="240" w:after="0"/>
       <w:outlineLvl w:val="0"/>
     </w:pPr>
@@ -47853,10 +47061,6 @@
     <w:pPr>
       <w:keepNext w:val="true"/>
       <w:keepLines/>
-      <w:numPr>
-        <w:ilvl w:val="0"/>
-        <w:numId w:val="0"/>
-      </w:numPr>
       <w:spacing w:before="40" w:after="0"/>
       <w:outlineLvl w:val="1"/>
     </w:pPr>
@@ -48039,6 +47243,13 @@
     <w:qFormat/>
     <w:rPr/>
   </w:style>
+  <w:style w:type="character" w:styleId="VisitedInternetLink">
+    <w:name w:val="FollowedHyperlink"/>
+    <w:rPr>
+      <w:color w:val="800000"/>
+      <w:u w:val="single"/>
+    </w:rPr>
+  </w:style>
   <w:style w:type="paragraph" w:styleId="Heading">
     <w:name w:val="Heading"/>
     <w:basedOn w:val="Normal"/>
@@ -48103,9 +47314,7 @@
     <w:pPr>
       <w:widowControl w:val="false"/>
       <w:suppressAutoHyphens w:val="true"/>
-      <w:kinsoku w:val="true"/>
       <w:overflowPunct w:val="true"/>
-      <w:autoSpaceDE w:val="true"/>
       <w:bidi w:val="0"/>
       <w:spacing w:before="0" w:after="0"/>
       <w:jc w:val="left"/>
@@ -48143,9 +47352,7 @@
     <w:pPr>
       <w:widowControl w:val="false"/>
       <w:suppressAutoHyphens w:val="true"/>
-      <w:kinsoku w:val="true"/>
       <w:overflowPunct w:val="true"/>
-      <w:autoSpaceDE w:val="true"/>
       <w:bidi w:val="0"/>
       <w:spacing w:lineRule="auto" w:line="240" w:before="0" w:after="0"/>
       <w:jc w:val="left"/>

</xml_diff>